<commit_message>
revise readme and plots
</commit_message>
<xml_diff>
--- a/A11/A11_document.docx
+++ b/A11/A11_document.docx
@@ -7,7 +7,7 @@
         <w:pStyle w:val="4"/>
         <w:ind w:left="360"/>
         <w:rPr>
-          <w:rFonts w:ascii="Times New Roman" w:hAnsi="Times New Roman" w:cs="Times New Roman"/>
+          <w:rFonts w:hint="default" w:ascii="Times New Roman" w:hAnsi="Times New Roman" w:cs="Times New Roman"/>
         </w:rPr>
       </w:pPr>
       <w:r>
@@ -15,6 +15,32 @@
           <w:rFonts w:ascii="Times New Roman" w:hAnsi="Times New Roman" w:cs="Times New Roman"/>
         </w:rPr>
         <w:t xml:space="preserve">1. Please follow the below instructions. </w:t>
+      </w:r>
+      <w:r>
+        <w:rPr>
+          <w:rFonts w:hint="default" w:ascii="Times New Roman" w:hAnsi="Times New Roman" w:cs="Times New Roman"/>
+        </w:rPr>
+        <w:t xml:space="preserve"> </w:t>
+      </w:r>
+      <w:r>
+        <w:rPr>
+          <w:rFonts w:hint="default" w:ascii="Times New Roman" w:hAnsi="Times New Roman" w:cs="Times New Roman"/>
+        </w:rPr>
+        <w:t>- In A11_</w:t>
+      </w:r>
+      <w:r>
+        <w:rPr>
+          <w:rFonts w:hint="default" w:ascii="Times New Roman" w:hAnsi="Times New Roman" w:cs="Times New Roman"/>
+        </w:rPr>
+        <w:t>1</w:t>
+      </w:r>
+      <w:bookmarkStart w:id="0" w:name="_GoBack"/>
+      <w:bookmarkEnd w:id="0"/>
+      <w:r>
+        <w:rPr>
+          <w:rFonts w:hint="default" w:ascii="Times New Roman" w:hAnsi="Times New Roman" w:cs="Times New Roman"/>
+        </w:rPr>
+        <w:t>.R</w:t>
       </w:r>
     </w:p>
     <w:p>
@@ -393,63 +419,16 @@
         <w:rPr>
           <w:rFonts w:ascii="Times New Roman" w:hAnsi="Times New Roman" w:cs="Times New Roman"/>
         </w:rPr>
-        <w:t xml:space="preserve"> Write an R script to create a graph object (see igraph package) in R for the above graph.  </w:t>
+        <w:t xml:space="preserve"> Write an R script to create a graph object (see igraph package) in R for the above graph. </w:t>
       </w:r>
     </w:p>
     <w:p>
       <w:pPr>
         <w:pStyle w:val="4"/>
-        <w:ind w:left="360"/>
-        <w:rPr>
-          <w:rFonts w:ascii="Times New Roman" w:hAnsi="Times New Roman" w:cs="Times New Roman"/>
-        </w:rPr>
-      </w:pPr>
-      <w:r>
-        <w:rPr>
-          <w:rFonts w:ascii="Times New Roman" w:hAnsi="Times New Roman" w:cs="Times New Roman"/>
-          <w:b/>
-        </w:rPr>
-        <w:t>1.4 [10 points]</w:t>
-      </w:r>
-      <w:r>
-        <w:rPr>
-          <w:rFonts w:ascii="Times New Roman" w:hAnsi="Times New Roman" w:cs="Times New Roman"/>
-        </w:rPr>
-        <w:t xml:space="preserve"> Derive 2 modules using cluster_edge_betweenness() in the igraph package. </w:t>
-      </w:r>
-    </w:p>
-    <w:p>
-      <w:pPr>
-        <w:ind w:left="390"/>
-        <w:rPr>
-          <w:rFonts w:hint="default" w:ascii="Times New Roman" w:hAnsi="Times New Roman" w:cs="Times New Roman"/>
-        </w:rPr>
-      </w:pPr>
-      <w:r>
-        <w:rPr>
-          <w:rFonts w:ascii="Times New Roman" w:hAnsi="Times New Roman" w:cs="Times New Roman"/>
-          <w:b/>
-        </w:rPr>
-        <w:t xml:space="preserve">1.5[10 points] </w:t>
-      </w:r>
-      <w:r>
-        <w:rPr>
-          <w:rFonts w:ascii="Times New Roman" w:hAnsi="Times New Roman" w:cs="Times New Roman"/>
-        </w:rPr>
-        <w:t xml:space="preserve">Draw the topology of this graph using plot.igraph(). Color one module in red and another one in green.  </w:t>
-      </w:r>
-      <w:r>
-        <w:rPr>
-          <w:rFonts w:hint="default" w:ascii="Times New Roman" w:hAnsi="Times New Roman" w:cs="Times New Roman"/>
-        </w:rPr>
-        <w:t>* I indeed use “green”, but it tends to be more “blue”.</w:t>
-      </w:r>
-      <w:bookmarkStart w:id="0" w:name="_GoBack"/>
-      <w:bookmarkEnd w:id="0"/>
-    </w:p>
-    <w:p>
-      <w:pPr>
-        <w:ind w:left="390"/>
+        <w:numPr>
+          <w:numId w:val="0"/>
+        </w:numPr>
+        <w:ind w:left="390" w:leftChars="0"/>
         <w:rPr>
           <w:rFonts w:ascii="Times New Roman" w:hAnsi="Times New Roman" w:cs="Times New Roman"/>
         </w:rPr>
@@ -457,8 +436,193 @@
       <w:r>
         <w:drawing>
           <wp:inline distT="0" distB="0" distL="114300" distR="114300">
-            <wp:extent cx="1302385" cy="1052195"/>
-            <wp:effectExtent l="0" t="0" r="18415" b="14605"/>
+            <wp:extent cx="2129155" cy="1910715"/>
+            <wp:effectExtent l="0" t="0" r="4445" b="19685"/>
+            <wp:docPr id="7" name="Picture 4"/>
+            <wp:cNvGraphicFramePr>
+              <a:graphicFrameLocks xmlns:a="http://schemas.openxmlformats.org/drawingml/2006/main" noChangeAspect="1"/>
+            </wp:cNvGraphicFramePr>
+            <a:graphic xmlns:a="http://schemas.openxmlformats.org/drawingml/2006/main">
+              <a:graphicData uri="http://schemas.openxmlformats.org/drawingml/2006/picture">
+                <pic:pic xmlns:pic="http://schemas.openxmlformats.org/drawingml/2006/picture">
+                  <pic:nvPicPr>
+                    <pic:cNvPr id="7" name="Picture 4"/>
+                    <pic:cNvPicPr>
+                      <a:picLocks noChangeAspect="1"/>
+                    </pic:cNvPicPr>
+                  </pic:nvPicPr>
+                  <pic:blipFill>
+                    <a:blip r:embed="rId7"/>
+                    <a:stretch>
+                      <a:fillRect/>
+                    </a:stretch>
+                  </pic:blipFill>
+                  <pic:spPr>
+                    <a:xfrm>
+                      <a:off x="0" y="0"/>
+                      <a:ext cx="2129155" cy="1910715"/>
+                    </a:xfrm>
+                    <a:prstGeom prst="rect">
+                      <a:avLst/>
+                    </a:prstGeom>
+                    <a:noFill/>
+                    <a:ln>
+                      <a:noFill/>
+                    </a:ln>
+                  </pic:spPr>
+                </pic:pic>
+              </a:graphicData>
+            </a:graphic>
+          </wp:inline>
+        </w:drawing>
+      </w:r>
+    </w:p>
+    <w:p>
+      <w:pPr>
+        <w:pStyle w:val="4"/>
+        <w:numPr>
+          <w:numId w:val="0"/>
+        </w:numPr>
+        <w:ind w:left="390" w:leftChars="0"/>
+        <w:rPr>
+          <w:rFonts w:ascii="Times New Roman" w:hAnsi="Times New Roman" w:cs="Times New Roman"/>
+        </w:rPr>
+      </w:pPr>
+      <w:r>
+        <w:rPr>
+          <w:rFonts w:ascii="Times New Roman" w:hAnsi="Times New Roman" w:cs="Times New Roman"/>
+        </w:rPr>
+        <w:t xml:space="preserve"> </w:t>
+      </w:r>
+    </w:p>
+    <w:p>
+      <w:pPr>
+        <w:pStyle w:val="4"/>
+        <w:numPr>
+          <w:ilvl w:val="1"/>
+          <w:numId w:val="1"/>
+        </w:numPr>
+        <w:ind w:left="750" w:leftChars="0" w:hanging="360" w:firstLineChars="0"/>
+        <w:rPr>
+          <w:rFonts w:ascii="Times New Roman" w:hAnsi="Times New Roman" w:cs="Times New Roman"/>
+        </w:rPr>
+      </w:pPr>
+      <w:r>
+        <w:rPr>
+          <w:rFonts w:ascii="Times New Roman" w:hAnsi="Times New Roman" w:cs="Times New Roman"/>
+          <w:b/>
+        </w:rPr>
+        <w:t>[10 points]</w:t>
+      </w:r>
+      <w:r>
+        <w:rPr>
+          <w:rFonts w:ascii="Times New Roman" w:hAnsi="Times New Roman" w:cs="Times New Roman"/>
+        </w:rPr>
+        <w:t xml:space="preserve"> Derive 2 modules using cluster_edge_betweenness() in the igraph package. </w:t>
+      </w:r>
+    </w:p>
+    <w:p>
+      <w:pPr>
+        <w:pStyle w:val="4"/>
+        <w:numPr>
+          <w:numId w:val="0"/>
+        </w:numPr>
+        <w:ind w:left="390" w:leftChars="0"/>
+        <w:rPr>
+          <w:rFonts w:hint="default" w:ascii="Times New Roman" w:hAnsi="Times New Roman" w:cs="Times New Roman"/>
+        </w:rPr>
+      </w:pPr>
+      <w:r>
+        <w:drawing>
+          <wp:inline distT="0" distB="0" distL="114300" distR="114300">
+            <wp:extent cx="3019425" cy="438150"/>
+            <wp:effectExtent l="0" t="0" r="3175" b="19050"/>
+            <wp:docPr id="5" name="Picture 3"/>
+            <wp:cNvGraphicFramePr>
+              <a:graphicFrameLocks xmlns:a="http://schemas.openxmlformats.org/drawingml/2006/main" noChangeAspect="1"/>
+            </wp:cNvGraphicFramePr>
+            <a:graphic xmlns:a="http://schemas.openxmlformats.org/drawingml/2006/main">
+              <a:graphicData uri="http://schemas.openxmlformats.org/drawingml/2006/picture">
+                <pic:pic xmlns:pic="http://schemas.openxmlformats.org/drawingml/2006/picture">
+                  <pic:nvPicPr>
+                    <pic:cNvPr id="5" name="Picture 3"/>
+                    <pic:cNvPicPr>
+                      <a:picLocks noChangeAspect="1"/>
+                    </pic:cNvPicPr>
+                  </pic:nvPicPr>
+                  <pic:blipFill>
+                    <a:blip r:embed="rId8"/>
+                    <a:stretch>
+                      <a:fillRect/>
+                    </a:stretch>
+                  </pic:blipFill>
+                  <pic:spPr>
+                    <a:xfrm>
+                      <a:off x="0" y="0"/>
+                      <a:ext cx="3019425" cy="438150"/>
+                    </a:xfrm>
+                    <a:prstGeom prst="rect">
+                      <a:avLst/>
+                    </a:prstGeom>
+                    <a:noFill/>
+                    <a:ln>
+                      <a:noFill/>
+                    </a:ln>
+                  </pic:spPr>
+                </pic:pic>
+              </a:graphicData>
+            </a:graphic>
+          </wp:inline>
+        </w:drawing>
+      </w:r>
+    </w:p>
+    <w:p>
+      <w:pPr>
+        <w:ind w:left="390"/>
+        <w:rPr>
+          <w:rFonts w:ascii="Times New Roman" w:hAnsi="Times New Roman" w:cs="Times New Roman"/>
+        </w:rPr>
+      </w:pPr>
+      <w:r>
+        <w:rPr>
+          <w:rFonts w:ascii="Times New Roman" w:hAnsi="Times New Roman" w:cs="Times New Roman"/>
+          <w:b/>
+        </w:rPr>
+        <w:t xml:space="preserve">1.5[10 points] </w:t>
+      </w:r>
+      <w:r>
+        <w:rPr>
+          <w:rFonts w:ascii="Times New Roman" w:hAnsi="Times New Roman" w:cs="Times New Roman"/>
+        </w:rPr>
+        <w:t xml:space="preserve">Draw the topology of this graph using plot.igraph(). Color one module in red and another one in green.  </w:t>
+      </w:r>
+    </w:p>
+    <w:p>
+      <w:pPr>
+        <w:ind w:left="390"/>
+        <w:rPr>
+          <w:rFonts w:hint="default" w:ascii="Times New Roman" w:hAnsi="Times New Roman" w:cs="Times New Roman"/>
+        </w:rPr>
+      </w:pPr>
+      <w:r>
+        <w:rPr>
+          <w:rFonts w:hint="default" w:ascii="Times New Roman" w:hAnsi="Times New Roman" w:cs="Times New Roman"/>
+        </w:rPr>
+        <w:t>* I indeed use “green”, but it tends to be more “blue”.</w:t>
+      </w:r>
+    </w:p>
+    <w:p>
+      <w:pPr>
+        <w:ind w:left="390"/>
+        <w:rPr>
+          <w:rFonts w:ascii="Times New Roman" w:hAnsi="Times New Roman" w:cs="Times New Roman"/>
+        </w:rPr>
+      </w:pPr>
+      <w:r>
+        <w:drawing>
+          <wp:inline distT="0" distB="0" distL="114300" distR="114300">
+            <wp:extent cx="2260600" cy="1826260"/>
+            <wp:effectExtent l="0" t="0" r="0" b="2540"/>
             <wp:docPr id="6" name="Picture 3"/>
             <wp:cNvGraphicFramePr>
               <a:graphicFrameLocks xmlns:a="http://schemas.openxmlformats.org/drawingml/2006/main" noChangeAspect="1"/>
@@ -473,7 +637,7 @@
                     </pic:cNvPicPr>
                   </pic:nvPicPr>
                   <pic:blipFill>
-                    <a:blip r:embed="rId7"/>
+                    <a:blip r:embed="rId9"/>
                     <a:stretch>
                       <a:fillRect/>
                     </a:stretch>
@@ -481,7 +645,7 @@
                   <pic:spPr>
                     <a:xfrm>
                       <a:off x="0" y="0"/>
-                      <a:ext cx="1302385" cy="1052195"/>
+                      <a:ext cx="2260600" cy="1826260"/>
                     </a:xfrm>
                     <a:prstGeom prst="rect">
                       <a:avLst/>
@@ -516,7 +680,7 @@
                     </pic:cNvPicPr>
                   </pic:nvPicPr>
                   <pic:blipFill>
-                    <a:blip r:embed="rId8"/>
+                    <a:blip r:embed="rId10"/>
                     <a:stretch>
                       <a:fillRect/>
                     </a:stretch>
@@ -543,6 +707,10 @@
     </w:p>
     <w:p>
       <w:pPr>
+        <w:numPr>
+          <w:ilvl w:val="0"/>
+          <w:numId w:val="2"/>
+        </w:numPr>
         <w:ind w:left="390"/>
         <w:rPr>
           <w:rFonts w:ascii="Times New Roman" w:hAnsi="Times New Roman" w:cs="Times New Roman"/>
@@ -551,12 +719,6 @@
       <w:r>
         <w:rPr>
           <w:rFonts w:ascii="Times New Roman" w:hAnsi="Times New Roman" w:cs="Times New Roman"/>
-        </w:rPr>
-        <w:t xml:space="preserve">2. </w:t>
-      </w:r>
-      <w:r>
-        <w:rPr>
-          <w:rFonts w:ascii="Times New Roman" w:hAnsi="Times New Roman" w:cs="Times New Roman"/>
           <w:b/>
         </w:rPr>
         <w:t>[50 points]</w:t>
@@ -568,7 +730,166 @@
         <w:t xml:space="preserve"> Please follow the example code in the Lab to apply glasso and space on CPTAC-2016 protein data. Specifically, in the lab folder, please follow the instruction in file “Lab_Apr08_space.html” to build the network using “glasso” and “space.joing” function. Generate a bar plot (similar as shown in the example) to showing the degree distribution of the top 10 hubs. </w:t>
       </w:r>
     </w:p>
-    <w:p/>
+    <w:p>
+      <w:pPr>
+        <w:numPr>
+          <w:numId w:val="0"/>
+        </w:numPr>
+        <w:rPr>
+          <w:rFonts w:hint="default" w:ascii="Times New Roman" w:hAnsi="Times New Roman" w:cs="Times New Roman"/>
+        </w:rPr>
+      </w:pPr>
+      <w:r>
+        <w:rPr>
+          <w:rFonts w:hint="default" w:ascii="Times New Roman" w:hAnsi="Times New Roman" w:cs="Times New Roman"/>
+        </w:rPr>
+        <w:t>- In A11_</w:t>
+      </w:r>
+      <w:r>
+        <w:rPr>
+          <w:rFonts w:hint="default" w:ascii="Times New Roman" w:hAnsi="Times New Roman" w:cs="Times New Roman"/>
+        </w:rPr>
+        <w:t>2</w:t>
+      </w:r>
+      <w:r>
+        <w:rPr>
+          <w:rFonts w:hint="default" w:ascii="Times New Roman" w:hAnsi="Times New Roman" w:cs="Times New Roman"/>
+        </w:rPr>
+        <w:t>.R</w:t>
+      </w:r>
+    </w:p>
+    <w:p>
+      <w:pPr>
+        <w:numPr>
+          <w:numId w:val="0"/>
+        </w:numPr>
+        <w:rPr>
+          <w:rFonts w:hint="default" w:ascii="Times New Roman" w:hAnsi="Times New Roman" w:cs="Times New Roman"/>
+        </w:rPr>
+      </w:pPr>
+      <w:r>
+        <w:rPr>
+          <w:rFonts w:hint="default" w:ascii="Times New Roman" w:hAnsi="Times New Roman" w:cs="Times New Roman"/>
+        </w:rPr>
+        <w:t>Glasso:</w:t>
+      </w:r>
+    </w:p>
+    <w:p>
+      <w:pPr>
+        <w:numPr>
+          <w:numId w:val="0"/>
+        </w:numPr>
+      </w:pPr>
+      <w:r>
+        <w:drawing>
+          <wp:inline distT="0" distB="0" distL="114300" distR="114300">
+            <wp:extent cx="4095115" cy="2362835"/>
+            <wp:effectExtent l="0" t="0" r="19685" b="24765"/>
+            <wp:docPr id="2" name="Picture 1"/>
+            <wp:cNvGraphicFramePr>
+              <a:graphicFrameLocks xmlns:a="http://schemas.openxmlformats.org/drawingml/2006/main" noChangeAspect="1"/>
+            </wp:cNvGraphicFramePr>
+            <a:graphic xmlns:a="http://schemas.openxmlformats.org/drawingml/2006/main">
+              <a:graphicData uri="http://schemas.openxmlformats.org/drawingml/2006/picture">
+                <pic:pic xmlns:pic="http://schemas.openxmlformats.org/drawingml/2006/picture">
+                  <pic:nvPicPr>
+                    <pic:cNvPr id="2" name="Picture 1"/>
+                    <pic:cNvPicPr>
+                      <a:picLocks noChangeAspect="1"/>
+                    </pic:cNvPicPr>
+                  </pic:nvPicPr>
+                  <pic:blipFill>
+                    <a:blip r:embed="rId11"/>
+                    <a:stretch>
+                      <a:fillRect/>
+                    </a:stretch>
+                  </pic:blipFill>
+                  <pic:spPr>
+                    <a:xfrm>
+                      <a:off x="0" y="0"/>
+                      <a:ext cx="4095115" cy="2362835"/>
+                    </a:xfrm>
+                    <a:prstGeom prst="rect">
+                      <a:avLst/>
+                    </a:prstGeom>
+                    <a:noFill/>
+                    <a:ln>
+                      <a:noFill/>
+                    </a:ln>
+                  </pic:spPr>
+                </pic:pic>
+              </a:graphicData>
+            </a:graphic>
+          </wp:inline>
+        </w:drawing>
+      </w:r>
+    </w:p>
+    <w:p>
+      <w:pPr>
+        <w:numPr>
+          <w:numId w:val="0"/>
+        </w:numPr>
+        <w:rPr>
+          <w:rFonts w:hint="default"/>
+        </w:rPr>
+      </w:pPr>
+      <w:r>
+        <w:rPr>
+          <w:rFonts w:hint="default"/>
+        </w:rPr>
+        <w:t>Space.joint:</w:t>
+      </w:r>
+    </w:p>
+    <w:p>
+      <w:pPr>
+        <w:numPr>
+          <w:numId w:val="0"/>
+        </w:numPr>
+      </w:pPr>
+      <w:r>
+        <w:drawing>
+          <wp:inline distT="0" distB="0" distL="114300" distR="114300">
+            <wp:extent cx="4374515" cy="2543175"/>
+            <wp:effectExtent l="0" t="0" r="19685" b="22225"/>
+            <wp:docPr id="4" name="Picture 2"/>
+            <wp:cNvGraphicFramePr>
+              <a:graphicFrameLocks xmlns:a="http://schemas.openxmlformats.org/drawingml/2006/main" noChangeAspect="1"/>
+            </wp:cNvGraphicFramePr>
+            <a:graphic xmlns:a="http://schemas.openxmlformats.org/drawingml/2006/main">
+              <a:graphicData uri="http://schemas.openxmlformats.org/drawingml/2006/picture">
+                <pic:pic xmlns:pic="http://schemas.openxmlformats.org/drawingml/2006/picture">
+                  <pic:nvPicPr>
+                    <pic:cNvPr id="4" name="Picture 2"/>
+                    <pic:cNvPicPr>
+                      <a:picLocks noChangeAspect="1"/>
+                    </pic:cNvPicPr>
+                  </pic:nvPicPr>
+                  <pic:blipFill>
+                    <a:blip r:embed="rId12"/>
+                    <a:stretch>
+                      <a:fillRect/>
+                    </a:stretch>
+                  </pic:blipFill>
+                  <pic:spPr>
+                    <a:xfrm>
+                      <a:off x="0" y="0"/>
+                      <a:ext cx="4374515" cy="2543175"/>
+                    </a:xfrm>
+                    <a:prstGeom prst="rect">
+                      <a:avLst/>
+                    </a:prstGeom>
+                    <a:noFill/>
+                    <a:ln>
+                      <a:noFill/>
+                    </a:ln>
+                  </pic:spPr>
+                </pic:pic>
+              </a:graphicData>
+            </a:graphic>
+          </wp:inline>
+        </w:drawing>
+      </w:r>
+    </w:p>
     <w:sectPr>
       <w:pgSz w:w="12240" w:h="15840"/>
       <w:pgMar w:top="1440" w:right="1440" w:bottom="1440" w:left="1440" w:header="720" w:footer="720" w:gutter="0"/>
@@ -632,6 +953,18 @@
 <file path=word/numbering.xml><?xml version="1.0" encoding="utf-8"?>
 <w:numbering xmlns:wpc="http://schemas.microsoft.com/office/word/2010/wordprocessingCanvas" xmlns:mc="http://schemas.openxmlformats.org/markup-compatibility/2006" xmlns:o="urn:schemas-microsoft-com:office:office" xmlns:r="http://schemas.openxmlformats.org/officeDocument/2006/relationships" xmlns:m="http://schemas.openxmlformats.org/officeDocument/2006/math" xmlns:v="urn:schemas-microsoft-com:vml" xmlns:wp14="http://schemas.microsoft.com/office/word/2010/wordprocessingDrawing" xmlns:wp="http://schemas.openxmlformats.org/drawingml/2006/wordprocessingDrawing" xmlns:w10="urn:schemas-microsoft-com:office:word" xmlns:w="http://schemas.openxmlformats.org/wordprocessingml/2006/main" xmlns:w14="http://schemas.microsoft.com/office/word/2010/wordml" xmlns:wpg="http://schemas.microsoft.com/office/word/2010/wordprocessingGroup" xmlns:wpi="http://schemas.microsoft.com/office/word/2010/wordprocessingInk" xmlns:wne="http://schemas.microsoft.com/office/word/2006/wordml" xmlns:wps="http://schemas.microsoft.com/office/word/2010/wordprocessingShape" xmlns:wpsCustomData="http://www.wps.cn/officeDocument/2013/wpsCustomData" mc:Ignorable="w14 wp14">
   <w:abstractNum w:abstractNumId="0">
+    <w:nsid w:val="FF9EE125"/>
+    <w:multiLevelType w:val="singleLevel"/>
+    <w:tmpl w:val="FF9EE125"/>
+    <w:lvl w:ilvl="0" w:tentative="0">
+      <w:start w:val="2"/>
+      <w:numFmt w:val="decimal"/>
+      <w:suff w:val="space"/>
+      <w:lvlText w:val="%1."/>
+      <w:lvlJc w:val="left"/>
+    </w:lvl>
+  </w:abstractNum>
+  <w:abstractNum w:abstractNumId="1">
     <w:nsid w:val="337D0FEF"/>
     <w:multiLevelType w:val="multilevel"/>
     <w:tmpl w:val="337D0FEF"/>
@@ -754,6 +1087,9 @@
     </w:lvl>
   </w:abstractNum>
   <w:num w:numId="1">
+    <w:abstractNumId w:val="1"/>
+  </w:num>
+  <w:num w:numId="2">
     <w:abstractNumId w:val="0"/>
   </w:num>
 </w:numbering>

</xml_diff>